<commit_message>
Linked List level 2
</commit_message>
<xml_diff>
--- a/IntermidiateDSAmodule/New Microsoft Word Document (1).docx
+++ b/IntermidiateDSAmodule/New Microsoft Word Document (1).docx
@@ -77,29 +77,7 @@
           <w:szCs w:val="24"/>
           <w:lang w:eastAsia="en-IN"/>
         </w:rPr>
-        <w:t xml:space="preserve"> What </w:t>
-      </w:r>
-      <w:proofErr w:type="gramStart"/>
-      <w:r>
-        <w:rPr>
-          <w:rFonts w:ascii="Arial Narrow" w:eastAsia="Times New Roman" w:hAnsi="Arial Narrow" w:cs="Arial"/>
-          <w:color w:val="000000" w:themeColor="text1"/>
-          <w:sz w:val="24"/>
-          <w:szCs w:val="24"/>
-          <w:lang w:eastAsia="en-IN"/>
-        </w:rPr>
-        <w:t>is</w:t>
-      </w:r>
-      <w:proofErr w:type="gramEnd"/>
-      <w:r>
-        <w:rPr>
-          <w:rFonts w:ascii="Arial Narrow" w:eastAsia="Times New Roman" w:hAnsi="Arial Narrow" w:cs="Arial"/>
-          <w:color w:val="000000" w:themeColor="text1"/>
-          <w:sz w:val="24"/>
-          <w:szCs w:val="24"/>
-          <w:lang w:eastAsia="en-IN"/>
-        </w:rPr>
-        <w:t xml:space="preserve"> OOPs</w:t>
+        <w:t> What is OOPs</w:t>
       </w:r>
     </w:p>
     <w:p>
@@ -418,40 +396,16 @@
           <w:lang w:eastAsia="en-IN"/>
         </w:rPr>
       </w:pPr>
-      <w:proofErr w:type="gramStart"/>
-      <w:r>
-        <w:rPr>
-          <w:rFonts w:ascii="Arial Narrow" w:eastAsia="Times New Roman" w:hAnsi="Arial Narrow" w:cs="Arial"/>
-          <w:color w:val="000000" w:themeColor="text1"/>
-          <w:sz w:val="24"/>
-          <w:szCs w:val="24"/>
-          <w:lang w:eastAsia="en-IN"/>
-        </w:rPr>
-        <w:t>.what</w:t>
-      </w:r>
-      <w:proofErr w:type="gramEnd"/>
-      <w:r>
-        <w:rPr>
-          <w:rFonts w:ascii="Arial Narrow" w:eastAsia="Times New Roman" w:hAnsi="Arial Narrow" w:cs="Arial"/>
-          <w:color w:val="000000" w:themeColor="text1"/>
-          <w:sz w:val="24"/>
-          <w:szCs w:val="24"/>
-          <w:lang w:eastAsia="en-IN"/>
-        </w:rPr>
-        <w:t xml:space="preserve"> the use of </w:t>
-      </w:r>
-      <w:proofErr w:type="spellStart"/>
-      <w:r>
-        <w:rPr>
-          <w:rFonts w:ascii="Arial Narrow" w:eastAsia="Times New Roman" w:hAnsi="Arial Narrow" w:cs="Arial"/>
-          <w:color w:val="000000" w:themeColor="text1"/>
-          <w:sz w:val="24"/>
-          <w:szCs w:val="24"/>
-          <w:lang w:eastAsia="en-IN"/>
-        </w:rPr>
-        <w:t>h.include</w:t>
-      </w:r>
-      <w:proofErr w:type="spellEnd"/>
+      <w:r>
+        <w:rPr>
+          <w:rFonts w:ascii="Arial Narrow" w:eastAsia="Times New Roman" w:hAnsi="Arial Narrow" w:cs="Arial"/>
+          <w:color w:val="000000" w:themeColor="text1"/>
+          <w:sz w:val="24"/>
+          <w:szCs w:val="24"/>
+          <w:lang w:eastAsia="en-IN"/>
+        </w:rPr>
+        <w:t>.what the use of h.include</w:t>
+      </w:r>
     </w:p>
     <w:p>
       <w:pPr>
@@ -480,7 +434,6 @@
           <w:lang w:eastAsia="en-IN"/>
         </w:rPr>
       </w:pPr>
-      <w:proofErr w:type="spellStart"/>
       <w:r>
         <w:rPr>
           <w:rFonts w:ascii="Arial Narrow" w:eastAsia="Times New Roman" w:hAnsi="Arial Narrow" w:cs="Arial"/>
@@ -491,35 +444,8 @@
           <w:szCs w:val="24"/>
           <w:lang w:eastAsia="en-IN"/>
         </w:rPr>
-        <w:t>Dmbs</w:t>
-      </w:r>
-      <w:proofErr w:type="spellEnd"/>
-      <w:r>
-        <w:rPr>
-          <w:rFonts w:ascii="Arial Narrow" w:eastAsia="Times New Roman" w:hAnsi="Arial Narrow" w:cs="Arial"/>
-          <w:b/>
-          <w:bCs/>
-          <w:color w:val="000000" w:themeColor="text1"/>
-          <w:sz w:val="24"/>
-          <w:szCs w:val="24"/>
-          <w:lang w:eastAsia="en-IN"/>
-        </w:rPr>
-        <w:t xml:space="preserve"> And </w:t>
-      </w:r>
-      <w:proofErr w:type="spellStart"/>
-      <w:r>
-        <w:rPr>
-          <w:rFonts w:ascii="Arial Narrow" w:eastAsia="Times New Roman" w:hAnsi="Arial Narrow" w:cs="Arial"/>
-          <w:b/>
-          <w:bCs/>
-          <w:color w:val="000000" w:themeColor="text1"/>
-          <w:sz w:val="24"/>
-          <w:szCs w:val="24"/>
-          <w:lang w:eastAsia="en-IN"/>
-        </w:rPr>
-        <w:t>sql</w:t>
-      </w:r>
-      <w:proofErr w:type="spellEnd"/>
+        <w:t>Dmbs And sql</w:t>
+      </w:r>
     </w:p>
     <w:p>
       <w:pPr>
@@ -752,29 +678,7 @@
           <w:szCs w:val="24"/>
           <w:lang w:eastAsia="en-IN"/>
         </w:rPr>
-        <w:t>SQL</w:t>
-      </w:r>
-      <w:proofErr w:type="gramStart"/>
-      <w:r>
-        <w:rPr>
-          <w:rFonts w:ascii="Arial Narrow" w:eastAsia="Times New Roman" w:hAnsi="Arial Narrow" w:cs="Arial"/>
-          <w:color w:val="000000" w:themeColor="text1"/>
-          <w:sz w:val="24"/>
-          <w:szCs w:val="24"/>
-          <w:lang w:eastAsia="en-IN"/>
-        </w:rPr>
-        <w:t>-  what</w:t>
-      </w:r>
-      <w:proofErr w:type="gramEnd"/>
-      <w:r>
-        <w:rPr>
-          <w:rFonts w:ascii="Arial Narrow" w:eastAsia="Times New Roman" w:hAnsi="Arial Narrow" w:cs="Arial"/>
-          <w:color w:val="000000" w:themeColor="text1"/>
-          <w:sz w:val="24"/>
-          <w:szCs w:val="24"/>
-          <w:lang w:eastAsia="en-IN"/>
-        </w:rPr>
-        <w:t xml:space="preserve"> is foreign key</w:t>
+        <w:t>SQL-  what is foreign key</w:t>
       </w:r>
     </w:p>
     <w:p>
@@ -827,20 +731,8 @@
           <w:szCs w:val="24"/>
           <w:lang w:eastAsia="en-IN"/>
         </w:rPr>
-        <w:t xml:space="preserve">Joins in </w:t>
-      </w:r>
-      <w:proofErr w:type="spellStart"/>
-      <w:r>
-        <w:rPr>
-          <w:rFonts w:ascii="Arial Narrow" w:eastAsia="Times New Roman" w:hAnsi="Arial Narrow" w:cs="Arial"/>
-          <w:color w:val="000000" w:themeColor="text1"/>
-          <w:sz w:val="24"/>
-          <w:szCs w:val="24"/>
-          <w:lang w:eastAsia="en-IN"/>
-        </w:rPr>
-        <w:t>sql</w:t>
-      </w:r>
-      <w:proofErr w:type="spellEnd"/>
+        <w:t>Joins in sql</w:t>
+      </w:r>
     </w:p>
     <w:p>
       <w:pPr>
@@ -976,9 +868,25 @@
           <w:shd w:val="clear" w:color="auto" w:fill="FFFFFF"/>
           <w:lang w:eastAsia="en-IN"/>
         </w:rPr>
-        <w:t xml:space="preserve">What is </w:t>
-      </w:r>
-      <w:proofErr w:type="spellStart"/>
+        <w:t>What is MYsql</w:t>
+      </w:r>
+    </w:p>
+    <w:p>
+      <w:pPr>
+        <w:pStyle w:val="ListParagraph"/>
+        <w:numPr>
+          <w:ilvl w:val="0"/>
+          <w:numId w:val="9"/>
+        </w:numPr>
+        <w:spacing w:after="0" w:line="240" w:lineRule="auto"/>
+        <w:rPr>
+          <w:rFonts w:ascii="Arial Narrow" w:eastAsia="Times New Roman" w:hAnsi="Arial Narrow" w:cs="Arial"/>
+          <w:color w:val="000000" w:themeColor="text1"/>
+          <w:sz w:val="24"/>
+          <w:szCs w:val="24"/>
+          <w:lang w:eastAsia="en-IN"/>
+        </w:rPr>
+      </w:pPr>
       <w:r>
         <w:rPr>
           <w:rFonts w:ascii="Arial Narrow" w:eastAsia="Times New Roman" w:hAnsi="Arial Narrow" w:cs="Arial"/>
@@ -988,9 +896,8 @@
           <w:shd w:val="clear" w:color="auto" w:fill="FFFFFF"/>
           <w:lang w:eastAsia="en-IN"/>
         </w:rPr>
-        <w:t>MYsql</w:t>
-      </w:r>
-      <w:proofErr w:type="spellEnd"/>
+        <w:t>Diff between Unique key and primary key</w:t>
+      </w:r>
     </w:p>
     <w:p>
       <w:pPr>
@@ -1014,10 +921,38 @@
           <w:color w:val="000000" w:themeColor="text1"/>
           <w:sz w:val="24"/>
           <w:szCs w:val="24"/>
+          <w:shd w:val="clear" w:color="auto" w:fill="FFFF00"/>
+          <w:lang w:eastAsia="en-IN"/>
+        </w:rPr>
+        <w:t>what is indexing required</w:t>
+      </w:r>
+    </w:p>
+    <w:p>
+      <w:pPr>
+        <w:pStyle w:val="ListParagraph"/>
+        <w:numPr>
+          <w:ilvl w:val="0"/>
+          <w:numId w:val="9"/>
+        </w:numPr>
+        <w:spacing w:after="0" w:line="240" w:lineRule="auto"/>
+        <w:rPr>
+          <w:rFonts w:ascii="Arial Narrow" w:eastAsia="Times New Roman" w:hAnsi="Arial Narrow" w:cs="Arial"/>
+          <w:color w:val="000000" w:themeColor="text1"/>
+          <w:sz w:val="24"/>
+          <w:szCs w:val="24"/>
+          <w:lang w:eastAsia="en-IN"/>
+        </w:rPr>
+      </w:pPr>
+      <w:r>
+        <w:rPr>
+          <w:rFonts w:ascii="Arial Narrow" w:eastAsia="Times New Roman" w:hAnsi="Arial Narrow" w:cs="Arial"/>
+          <w:color w:val="000000" w:themeColor="text1"/>
+          <w:sz w:val="24"/>
+          <w:szCs w:val="24"/>
           <w:shd w:val="clear" w:color="auto" w:fill="FFFFFF"/>
           <w:lang w:eastAsia="en-IN"/>
         </w:rPr>
-        <w:t>Diff between Unique key and primary key</w:t>
+        <w:t>What is indexing?</w:t>
       </w:r>
     </w:p>
     <w:p>
@@ -1042,10 +977,10 @@
           <w:color w:val="000000" w:themeColor="text1"/>
           <w:sz w:val="24"/>
           <w:szCs w:val="24"/>
-          <w:shd w:val="clear" w:color="auto" w:fill="FFFF00"/>
-          <w:lang w:eastAsia="en-IN"/>
-        </w:rPr>
-        <w:t>what is indexing required</w:t>
+          <w:shd w:val="clear" w:color="auto" w:fill="FFFFFF"/>
+          <w:lang w:eastAsia="en-IN"/>
+        </w:rPr>
+        <w:t>What is SQL union</w:t>
       </w:r>
     </w:p>
     <w:p>
@@ -1073,7 +1008,7 @@
           <w:shd w:val="clear" w:color="auto" w:fill="FFFFFF"/>
           <w:lang w:eastAsia="en-IN"/>
         </w:rPr>
-        <w:t>What is indexing?</w:t>
+        <w:t>Difference between sql and no sql</w:t>
       </w:r>
     </w:p>
     <w:p>
@@ -1101,7 +1036,7 @@
           <w:shd w:val="clear" w:color="auto" w:fill="FFFFFF"/>
           <w:lang w:eastAsia="en-IN"/>
         </w:rPr>
-        <w:t>What is SQL union</w:t>
+        <w:t>Theory: index in sql, write query for second highest employee salar</w:t>
       </w:r>
     </w:p>
     <w:p>
@@ -1126,48 +1061,10 @@
           <w:color w:val="000000" w:themeColor="text1"/>
           <w:sz w:val="24"/>
           <w:szCs w:val="24"/>
-          <w:shd w:val="clear" w:color="auto" w:fill="FFFFFF"/>
-          <w:lang w:eastAsia="en-IN"/>
-        </w:rPr>
-        <w:t xml:space="preserve">Difference between </w:t>
-      </w:r>
-      <w:proofErr w:type="spellStart"/>
-      <w:r>
-        <w:rPr>
-          <w:rFonts w:ascii="Arial Narrow" w:eastAsia="Times New Roman" w:hAnsi="Arial Narrow" w:cs="Arial"/>
-          <w:color w:val="000000" w:themeColor="text1"/>
-          <w:sz w:val="24"/>
-          <w:szCs w:val="24"/>
-          <w:shd w:val="clear" w:color="auto" w:fill="FFFFFF"/>
-          <w:lang w:eastAsia="en-IN"/>
-        </w:rPr>
-        <w:t>sql</w:t>
-      </w:r>
-      <w:proofErr w:type="spellEnd"/>
-      <w:r>
-        <w:rPr>
-          <w:rFonts w:ascii="Arial Narrow" w:eastAsia="Times New Roman" w:hAnsi="Arial Narrow" w:cs="Arial"/>
-          <w:color w:val="000000" w:themeColor="text1"/>
-          <w:sz w:val="24"/>
-          <w:szCs w:val="24"/>
-          <w:shd w:val="clear" w:color="auto" w:fill="FFFFFF"/>
-          <w:lang w:eastAsia="en-IN"/>
-        </w:rPr>
-        <w:t xml:space="preserve"> and no </w:t>
-      </w:r>
-      <w:proofErr w:type="spellStart"/>
-      <w:r>
-        <w:rPr>
-          <w:rFonts w:ascii="Arial Narrow" w:eastAsia="Times New Roman" w:hAnsi="Arial Narrow" w:cs="Arial"/>
-          <w:color w:val="000000" w:themeColor="text1"/>
-          <w:sz w:val="24"/>
-          <w:szCs w:val="24"/>
-          <w:shd w:val="clear" w:color="auto" w:fill="FFFFFF"/>
-          <w:lang w:eastAsia="en-IN"/>
-        </w:rPr>
-        <w:t>sql</w:t>
-      </w:r>
-      <w:proofErr w:type="spellEnd"/>
+          <w:lang w:eastAsia="en-IN"/>
+        </w:rPr>
+        <w:t>write SQL query to add one more column into it</w:t>
+      </w:r>
     </w:p>
     <w:p>
       <w:pPr>
@@ -1191,113 +1088,9 @@
           <w:color w:val="000000" w:themeColor="text1"/>
           <w:sz w:val="24"/>
           <w:szCs w:val="24"/>
-          <w:shd w:val="clear" w:color="auto" w:fill="FFFFFF"/>
-          <w:lang w:eastAsia="en-IN"/>
-        </w:rPr>
-        <w:t xml:space="preserve">Theory: index in </w:t>
-      </w:r>
-      <w:proofErr w:type="spellStart"/>
-      <w:r>
-        <w:rPr>
-          <w:rFonts w:ascii="Arial Narrow" w:eastAsia="Times New Roman" w:hAnsi="Arial Narrow" w:cs="Arial"/>
-          <w:color w:val="000000" w:themeColor="text1"/>
-          <w:sz w:val="24"/>
-          <w:szCs w:val="24"/>
-          <w:shd w:val="clear" w:color="auto" w:fill="FFFFFF"/>
-          <w:lang w:eastAsia="en-IN"/>
-        </w:rPr>
-        <w:t>sql</w:t>
-      </w:r>
-      <w:proofErr w:type="spellEnd"/>
-      <w:r>
-        <w:rPr>
-          <w:rFonts w:ascii="Arial Narrow" w:eastAsia="Times New Roman" w:hAnsi="Arial Narrow" w:cs="Arial"/>
-          <w:color w:val="000000" w:themeColor="text1"/>
-          <w:sz w:val="24"/>
-          <w:szCs w:val="24"/>
-          <w:shd w:val="clear" w:color="auto" w:fill="FFFFFF"/>
-          <w:lang w:eastAsia="en-IN"/>
-        </w:rPr>
-        <w:t xml:space="preserve">, write query for second highest employee </w:t>
-      </w:r>
-      <w:proofErr w:type="spellStart"/>
-      <w:r>
-        <w:rPr>
-          <w:rFonts w:ascii="Arial Narrow" w:eastAsia="Times New Roman" w:hAnsi="Arial Narrow" w:cs="Arial"/>
-          <w:color w:val="000000" w:themeColor="text1"/>
-          <w:sz w:val="24"/>
-          <w:szCs w:val="24"/>
-          <w:shd w:val="clear" w:color="auto" w:fill="FFFFFF"/>
-          <w:lang w:eastAsia="en-IN"/>
-        </w:rPr>
-        <w:t>salar</w:t>
-      </w:r>
-      <w:proofErr w:type="spellEnd"/>
-    </w:p>
-    <w:p>
-      <w:pPr>
-        <w:pStyle w:val="ListParagraph"/>
-        <w:numPr>
-          <w:ilvl w:val="0"/>
-          <w:numId w:val="9"/>
-        </w:numPr>
-        <w:spacing w:after="0" w:line="240" w:lineRule="auto"/>
-        <w:rPr>
-          <w:rFonts w:ascii="Arial Narrow" w:eastAsia="Times New Roman" w:hAnsi="Arial Narrow" w:cs="Arial"/>
-          <w:color w:val="000000" w:themeColor="text1"/>
-          <w:sz w:val="24"/>
-          <w:szCs w:val="24"/>
-          <w:lang w:eastAsia="en-IN"/>
-        </w:rPr>
-      </w:pPr>
-      <w:r>
-        <w:rPr>
-          <w:rFonts w:ascii="Arial Narrow" w:eastAsia="Times New Roman" w:hAnsi="Arial Narrow" w:cs="Arial"/>
-          <w:color w:val="000000" w:themeColor="text1"/>
-          <w:sz w:val="24"/>
-          <w:szCs w:val="24"/>
-          <w:lang w:eastAsia="en-IN"/>
-        </w:rPr>
-        <w:t>write SQL query to add one more column into it</w:t>
-      </w:r>
-    </w:p>
-    <w:p>
-      <w:pPr>
-        <w:pStyle w:val="ListParagraph"/>
-        <w:numPr>
-          <w:ilvl w:val="0"/>
-          <w:numId w:val="9"/>
-        </w:numPr>
-        <w:spacing w:after="0" w:line="240" w:lineRule="auto"/>
-        <w:rPr>
-          <w:rFonts w:ascii="Arial Narrow" w:eastAsia="Times New Roman" w:hAnsi="Arial Narrow" w:cs="Arial"/>
-          <w:color w:val="000000" w:themeColor="text1"/>
-          <w:sz w:val="24"/>
-          <w:szCs w:val="24"/>
-          <w:lang w:eastAsia="en-IN"/>
-        </w:rPr>
-      </w:pPr>
-      <w:proofErr w:type="gramStart"/>
-      <w:r>
-        <w:rPr>
-          <w:rFonts w:ascii="Arial Narrow" w:eastAsia="Times New Roman" w:hAnsi="Arial Narrow" w:cs="Arial"/>
-          <w:color w:val="000000" w:themeColor="text1"/>
-          <w:sz w:val="24"/>
-          <w:szCs w:val="24"/>
-          <w:lang w:eastAsia="en-IN"/>
-        </w:rPr>
-        <w:t>.normalization</w:t>
-      </w:r>
-      <w:proofErr w:type="gramEnd"/>
-      <w:r>
-        <w:rPr>
-          <w:rFonts w:ascii="Arial Narrow" w:eastAsia="Times New Roman" w:hAnsi="Arial Narrow" w:cs="Arial"/>
-          <w:color w:val="000000" w:themeColor="text1"/>
-          <w:sz w:val="24"/>
-          <w:szCs w:val="24"/>
-          <w:lang w:eastAsia="en-IN"/>
-        </w:rPr>
-        <w:t xml:space="preserve"> and it's types explain</w:t>
+          <w:lang w:eastAsia="en-IN"/>
+        </w:rPr>
+        <w:t>.normalization and it's types explain</w:t>
       </w:r>
     </w:p>
     <w:p>
@@ -1354,7 +1147,6 @@
           <w:lang w:eastAsia="en-IN"/>
         </w:rPr>
       </w:pPr>
-      <w:proofErr w:type="spellStart"/>
       <w:r>
         <w:rPr>
           <w:rFonts w:ascii="Arial Narrow" w:eastAsia="Times New Roman" w:hAnsi="Arial Narrow" w:cs="Arial"/>
@@ -1367,7 +1159,6 @@
         </w:rPr>
         <w:t>Os</w:t>
       </w:r>
-      <w:proofErr w:type="spellEnd"/>
     </w:p>
     <w:p>
       <w:pPr>
@@ -1445,21 +1236,8 @@
             <w:u w:val="single"/>
             <w:lang w:eastAsia="en-IN"/>
           </w:rPr>
-          <w:t xml:space="preserve">Introduction of Deadlock in Operating System - </w:t>
+          <w:t>Introduction of Deadlock in Operating System - GeeksforGeeks</w:t>
         </w:r>
-        <w:proofErr w:type="spellStart"/>
-        <w:r>
-          <w:rPr>
-            <w:rFonts w:ascii="Arial Narrow" w:eastAsia="Times New Roman" w:hAnsi="Arial Narrow" w:cs="Arial"/>
-            <w:color w:val="000000" w:themeColor="text1"/>
-            <w:sz w:val="24"/>
-            <w:szCs w:val="24"/>
-            <w:u w:val="single"/>
-            <w:lang w:eastAsia="en-IN"/>
-          </w:rPr>
-          <w:t>GeeksforGeeks</w:t>
-        </w:r>
-        <w:proofErr w:type="spellEnd"/>
       </w:hyperlink>
     </w:p>
     <w:p>
@@ -1511,29 +1289,7 @@
           <w:szCs w:val="24"/>
           <w:lang w:eastAsia="en-IN"/>
         </w:rPr>
-        <w:t> OS</w:t>
-      </w:r>
-      <w:proofErr w:type="gramStart"/>
-      <w:r>
-        <w:rPr>
-          <w:rFonts w:ascii="Arial Narrow" w:eastAsia="Times New Roman" w:hAnsi="Arial Narrow" w:cs="Arial"/>
-          <w:color w:val="000000" w:themeColor="text1"/>
-          <w:sz w:val="24"/>
-          <w:szCs w:val="24"/>
-          <w:lang w:eastAsia="en-IN"/>
-        </w:rPr>
-        <w:t>-  conditions</w:t>
-      </w:r>
-      <w:proofErr w:type="gramEnd"/>
-      <w:r>
-        <w:rPr>
-          <w:rFonts w:ascii="Arial Narrow" w:eastAsia="Times New Roman" w:hAnsi="Arial Narrow" w:cs="Arial"/>
-          <w:color w:val="000000" w:themeColor="text1"/>
-          <w:sz w:val="24"/>
-          <w:szCs w:val="24"/>
-          <w:lang w:eastAsia="en-IN"/>
-        </w:rPr>
-        <w:t xml:space="preserve"> for deadlock and how to prevent it</w:t>
+        <w:t> OS-  conditions for deadlock and how to prevent it</w:t>
       </w:r>
     </w:p>
     <w:p>
@@ -1587,20 +1343,8 @@
           <w:szCs w:val="24"/>
           <w:lang w:eastAsia="en-IN"/>
         </w:rPr>
-        <w:t xml:space="preserve">Batch </w:t>
-      </w:r>
-      <w:proofErr w:type="spellStart"/>
-      <w:r>
-        <w:rPr>
-          <w:rFonts w:ascii="Arial Narrow" w:eastAsia="Times New Roman" w:hAnsi="Arial Narrow" w:cs="Arial"/>
-          <w:color w:val="000000" w:themeColor="text1"/>
-          <w:sz w:val="24"/>
-          <w:szCs w:val="24"/>
-          <w:lang w:eastAsia="en-IN"/>
-        </w:rPr>
-        <w:t>os</w:t>
-      </w:r>
-      <w:proofErr w:type="spellEnd"/>
+        <w:t>Batch os</w:t>
+      </w:r>
     </w:p>
     <w:p>
       <w:pPr>
@@ -1710,21 +1454,8 @@
           <w:shd w:val="clear" w:color="auto" w:fill="FFFFFF"/>
           <w:lang w:eastAsia="en-IN"/>
         </w:rPr>
-        <w:t xml:space="preserve">Explain the Deadlock </w:t>
-      </w:r>
-      <w:proofErr w:type="gramStart"/>
-      <w:r>
-        <w:rPr>
-          <w:rFonts w:ascii="Arial Narrow" w:eastAsia="Times New Roman" w:hAnsi="Arial Narrow" w:cs="Arial"/>
-          <w:color w:val="000000" w:themeColor="text1"/>
-          <w:sz w:val="24"/>
-          <w:szCs w:val="24"/>
-          <w:shd w:val="clear" w:color="auto" w:fill="FFFFFF"/>
-          <w:lang w:eastAsia="en-IN"/>
-        </w:rPr>
-        <w:t>situation .</w:t>
-      </w:r>
-      <w:proofErr w:type="gramEnd"/>
+        <w:t>Explain the Deadlock situation .</w:t>
+      </w:r>
     </w:p>
     <w:p>
       <w:pPr>
@@ -1780,9 +1511,25 @@
           <w:szCs w:val="24"/>
           <w:lang w:eastAsia="en-IN"/>
         </w:rPr>
-        <w:t xml:space="preserve">If multiple people order at the same </w:t>
-      </w:r>
-      <w:proofErr w:type="gramStart"/>
+        <w:t>If multiple people order at the same time how do you handle it? - ans (java threading)</w:t>
+      </w:r>
+    </w:p>
+    <w:p>
+      <w:pPr>
+        <w:pStyle w:val="ListParagraph"/>
+        <w:numPr>
+          <w:ilvl w:val="0"/>
+          <w:numId w:val="10"/>
+        </w:numPr>
+        <w:spacing w:after="0" w:line="240" w:lineRule="auto"/>
+        <w:rPr>
+          <w:rFonts w:ascii="Arial Narrow" w:eastAsia="Times New Roman" w:hAnsi="Arial Narrow" w:cs="Arial"/>
+          <w:color w:val="000000" w:themeColor="text1"/>
+          <w:sz w:val="24"/>
+          <w:szCs w:val="24"/>
+          <w:lang w:eastAsia="en-IN"/>
+        </w:rPr>
+      </w:pPr>
       <w:r>
         <w:rPr>
           <w:rFonts w:ascii="Arial Narrow" w:eastAsia="Times New Roman" w:hAnsi="Arial Narrow" w:cs="Arial"/>
@@ -1792,9 +1539,25 @@
           <w:szCs w:val="24"/>
           <w:lang w:eastAsia="en-IN"/>
         </w:rPr>
-        <w:t>time</w:t>
-      </w:r>
-      <w:proofErr w:type="gramEnd"/>
+        <w:t>triggers</w:t>
+      </w:r>
+    </w:p>
+    <w:p>
+      <w:pPr>
+        <w:pStyle w:val="ListParagraph"/>
+        <w:numPr>
+          <w:ilvl w:val="0"/>
+          <w:numId w:val="10"/>
+        </w:numPr>
+        <w:spacing w:after="0" w:line="240" w:lineRule="auto"/>
+        <w:rPr>
+          <w:rFonts w:ascii="Arial Narrow" w:eastAsia="Times New Roman" w:hAnsi="Arial Narrow" w:cs="Arial"/>
+          <w:color w:val="000000" w:themeColor="text1"/>
+          <w:sz w:val="24"/>
+          <w:szCs w:val="24"/>
+          <w:lang w:eastAsia="en-IN"/>
+        </w:rPr>
+      </w:pPr>
       <w:r>
         <w:rPr>
           <w:rFonts w:ascii="Arial Narrow" w:eastAsia="Times New Roman" w:hAnsi="Arial Narrow" w:cs="Arial"/>
@@ -1804,31 +1567,7 @@
           <w:szCs w:val="24"/>
           <w:lang w:eastAsia="en-IN"/>
         </w:rPr>
-        <w:t xml:space="preserve"> how do you handle it? - </w:t>
-      </w:r>
-      <w:proofErr w:type="spellStart"/>
-      <w:r>
-        <w:rPr>
-          <w:rFonts w:ascii="Arial Narrow" w:eastAsia="Times New Roman" w:hAnsi="Arial Narrow" w:cs="Arial"/>
-          <w:bCs/>
-          <w:color w:val="000000" w:themeColor="text1"/>
-          <w:sz w:val="24"/>
-          <w:szCs w:val="24"/>
-          <w:lang w:eastAsia="en-IN"/>
-        </w:rPr>
-        <w:t>ans</w:t>
-      </w:r>
-      <w:proofErr w:type="spellEnd"/>
-      <w:r>
-        <w:rPr>
-          <w:rFonts w:ascii="Arial Narrow" w:eastAsia="Times New Roman" w:hAnsi="Arial Narrow" w:cs="Arial"/>
-          <w:bCs/>
-          <w:color w:val="000000" w:themeColor="text1"/>
-          <w:sz w:val="24"/>
-          <w:szCs w:val="24"/>
-          <w:lang w:eastAsia="en-IN"/>
-        </w:rPr>
-        <w:t xml:space="preserve"> (java threading)</w:t>
+        <w:t>Race around condition</w:t>
       </w:r>
     </w:p>
     <w:p>
@@ -1850,81 +1589,13 @@
       <w:r>
         <w:rPr>
           <w:rFonts w:ascii="Arial Narrow" w:eastAsia="Times New Roman" w:hAnsi="Arial Narrow" w:cs="Arial"/>
-          <w:bCs/>
-          <w:color w:val="000000" w:themeColor="text1"/>
-          <w:sz w:val="24"/>
-          <w:szCs w:val="24"/>
-          <w:lang w:eastAsia="en-IN"/>
-        </w:rPr>
-        <w:t>triggers</w:t>
-      </w:r>
-    </w:p>
-    <w:p>
-      <w:pPr>
-        <w:pStyle w:val="ListParagraph"/>
-        <w:numPr>
-          <w:ilvl w:val="0"/>
-          <w:numId w:val="10"/>
-        </w:numPr>
-        <w:spacing w:after="0" w:line="240" w:lineRule="auto"/>
-        <w:rPr>
-          <w:rFonts w:ascii="Arial Narrow" w:eastAsia="Times New Roman" w:hAnsi="Arial Narrow" w:cs="Arial"/>
-          <w:color w:val="000000" w:themeColor="text1"/>
-          <w:sz w:val="24"/>
-          <w:szCs w:val="24"/>
-          <w:lang w:eastAsia="en-IN"/>
-        </w:rPr>
-      </w:pPr>
-      <w:r>
-        <w:rPr>
-          <w:rFonts w:ascii="Arial Narrow" w:eastAsia="Times New Roman" w:hAnsi="Arial Narrow" w:cs="Arial"/>
-          <w:bCs/>
-          <w:color w:val="000000" w:themeColor="text1"/>
-          <w:sz w:val="24"/>
-          <w:szCs w:val="24"/>
-          <w:lang w:eastAsia="en-IN"/>
-        </w:rPr>
-        <w:t>Race around condition</w:t>
-      </w:r>
-    </w:p>
-    <w:p>
-      <w:pPr>
-        <w:pStyle w:val="ListParagraph"/>
-        <w:numPr>
-          <w:ilvl w:val="0"/>
-          <w:numId w:val="10"/>
-        </w:numPr>
-        <w:spacing w:after="0" w:line="240" w:lineRule="auto"/>
-        <w:rPr>
-          <w:rFonts w:ascii="Arial Narrow" w:eastAsia="Times New Roman" w:hAnsi="Arial Narrow" w:cs="Arial"/>
-          <w:color w:val="000000" w:themeColor="text1"/>
-          <w:sz w:val="24"/>
-          <w:szCs w:val="24"/>
-          <w:lang w:eastAsia="en-IN"/>
-        </w:rPr>
-      </w:pPr>
-      <w:r>
-        <w:rPr>
-          <w:rFonts w:ascii="Arial Narrow" w:eastAsia="Times New Roman" w:hAnsi="Arial Narrow" w:cs="Arial"/>
-          <w:color w:val="000000" w:themeColor="text1"/>
-          <w:sz w:val="24"/>
-          <w:szCs w:val="24"/>
-          <w:lang w:eastAsia="en-IN"/>
-        </w:rPr>
-        <w:t xml:space="preserve">Multitasking </w:t>
-      </w:r>
-      <w:proofErr w:type="spellStart"/>
-      <w:r>
-        <w:rPr>
-          <w:rFonts w:ascii="Arial Narrow" w:eastAsia="Times New Roman" w:hAnsi="Arial Narrow" w:cs="Arial"/>
-          <w:color w:val="000000" w:themeColor="text1"/>
-          <w:sz w:val="24"/>
-          <w:szCs w:val="24"/>
-          <w:lang w:eastAsia="en-IN"/>
-        </w:rPr>
-        <w:t>multi threading</w:t>
-      </w:r>
-      <w:proofErr w:type="spellEnd"/>
+          <w:color w:val="000000" w:themeColor="text1"/>
+          <w:sz w:val="24"/>
+          <w:szCs w:val="24"/>
+          <w:lang w:eastAsia="en-IN"/>
+        </w:rPr>
+        <w:t>Multitasking multi threading</w:t>
+      </w:r>
     </w:p>
     <w:p>
       <w:pPr>
@@ -2503,22 +2174,8 @@
             <w:u w:val="single"/>
             <w:lang w:eastAsia="en-IN"/>
           </w:rPr>
-          <w:t xml:space="preserve">Find All Groups of Farmland - </w:t>
+          <w:t>Find All Groups of Farmland - LeetCode</w:t>
         </w:r>
-        <w:proofErr w:type="spellStart"/>
-        <w:r>
-          <w:rPr>
-            <w:rFonts w:ascii="Arial Narrow" w:eastAsia="Times New Roman" w:hAnsi="Arial Narrow" w:cs="Arial"/>
-            <w:color w:val="000000" w:themeColor="text1"/>
-            <w:sz w:val="24"/>
-            <w:szCs w:val="24"/>
-            <w:highlight w:val="green"/>
-            <w:u w:val="single"/>
-            <w:lang w:eastAsia="en-IN"/>
-          </w:rPr>
-          <w:t>LeetCode</w:t>
-        </w:r>
-        <w:proofErr w:type="spellEnd"/>
       </w:hyperlink>
     </w:p>
     <w:p>
@@ -2579,22 +2236,8 @@
             <w:u w:val="single"/>
             <w:lang w:eastAsia="en-IN"/>
           </w:rPr>
-          <w:t xml:space="preserve">Evaluate Division - </w:t>
+          <w:t>Evaluate Division - LeetCode</w:t>
         </w:r>
-        <w:proofErr w:type="spellStart"/>
-        <w:r>
-          <w:rPr>
-            <w:rFonts w:ascii="Arial Narrow" w:eastAsia="Times New Roman" w:hAnsi="Arial Narrow" w:cs="Arial"/>
-            <w:color w:val="000000" w:themeColor="text1"/>
-            <w:sz w:val="24"/>
-            <w:szCs w:val="24"/>
-            <w:highlight w:val="green"/>
-            <w:u w:val="single"/>
-            <w:lang w:eastAsia="en-IN"/>
-          </w:rPr>
-          <w:t>LeetCode</w:t>
-        </w:r>
-        <w:proofErr w:type="spellEnd"/>
       </w:hyperlink>
     </w:p>
     <w:p>
@@ -2625,22 +2268,8 @@
             <w:u w:val="single"/>
             <w:lang w:eastAsia="en-IN"/>
           </w:rPr>
-          <w:t xml:space="preserve">Minimum Number of K Consecutive Bit Flips - </w:t>
+          <w:t>Minimum Number of K Consecutive Bit Flips - LeetCode</w:t>
         </w:r>
-        <w:proofErr w:type="spellStart"/>
-        <w:r>
-          <w:rPr>
-            <w:rFonts w:ascii="Arial Narrow" w:eastAsia="Times New Roman" w:hAnsi="Arial Narrow" w:cs="Arial"/>
-            <w:color w:val="000000" w:themeColor="text1"/>
-            <w:sz w:val="24"/>
-            <w:szCs w:val="24"/>
-            <w:highlight w:val="yellow"/>
-            <w:u w:val="single"/>
-            <w:lang w:eastAsia="en-IN"/>
-          </w:rPr>
-          <w:t>LeetCode</w:t>
-        </w:r>
-        <w:proofErr w:type="spellEnd"/>
       </w:hyperlink>
     </w:p>
     <w:p>
@@ -2758,22 +2387,8 @@
             <w:u w:val="single"/>
             <w:lang w:eastAsia="en-IN"/>
           </w:rPr>
-          <w:t xml:space="preserve">3Sum Closest - </w:t>
+          <w:t>3Sum Closest - LeetCode</w:t>
         </w:r>
-        <w:proofErr w:type="spellStart"/>
-        <w:r>
-          <w:rPr>
-            <w:rFonts w:ascii="Arial Narrow" w:eastAsia="Times New Roman" w:hAnsi="Arial Narrow" w:cs="Arial"/>
-            <w:color w:val="000000" w:themeColor="text1"/>
-            <w:sz w:val="24"/>
-            <w:szCs w:val="24"/>
-            <w:highlight w:val="yellow"/>
-            <w:u w:val="single"/>
-            <w:lang w:eastAsia="en-IN"/>
-          </w:rPr>
-          <w:t>LeetCode</w:t>
-        </w:r>
-        <w:proofErr w:type="spellEnd"/>
       </w:hyperlink>
     </w:p>
     <w:p>
@@ -2827,22 +2442,8 @@
             <w:u w:val="single"/>
             <w:lang w:eastAsia="en-IN"/>
           </w:rPr>
-          <w:t xml:space="preserve">Max Points on a Line - </w:t>
+          <w:t>Max Points on a Line - LeetCode</w:t>
         </w:r>
-        <w:proofErr w:type="spellStart"/>
-        <w:r>
-          <w:rPr>
-            <w:rFonts w:ascii="Arial Narrow" w:eastAsia="Times New Roman" w:hAnsi="Arial Narrow" w:cs="Arial"/>
-            <w:color w:val="000000" w:themeColor="text1"/>
-            <w:sz w:val="24"/>
-            <w:szCs w:val="24"/>
-            <w:highlight w:val="green"/>
-            <w:u w:val="single"/>
-            <w:lang w:eastAsia="en-IN"/>
-          </w:rPr>
-          <w:t>LeetCode</w:t>
-        </w:r>
-        <w:proofErr w:type="spellEnd"/>
       </w:hyperlink>
     </w:p>
     <w:p>
@@ -2896,22 +2497,8 @@
             <w:u w:val="single"/>
             <w:lang w:eastAsia="en-IN"/>
           </w:rPr>
-          <w:t xml:space="preserve">Next Permutation - </w:t>
+          <w:t>Next Permutation - LeetCode</w:t>
         </w:r>
-        <w:proofErr w:type="spellStart"/>
-        <w:r>
-          <w:rPr>
-            <w:rFonts w:ascii="Arial Narrow" w:eastAsia="Times New Roman" w:hAnsi="Arial Narrow" w:cs="Arial"/>
-            <w:color w:val="000000" w:themeColor="text1"/>
-            <w:sz w:val="24"/>
-            <w:szCs w:val="24"/>
-            <w:highlight w:val="yellow"/>
-            <w:u w:val="single"/>
-            <w:lang w:eastAsia="en-IN"/>
-          </w:rPr>
-          <w:t>LeetCode</w:t>
-        </w:r>
-        <w:proofErr w:type="spellEnd"/>
       </w:hyperlink>
     </w:p>
     <w:p>
@@ -2942,22 +2529,8 @@
             <w:u w:val="single"/>
             <w:lang w:eastAsia="en-IN"/>
           </w:rPr>
-          <w:t xml:space="preserve">Remove K Digits - </w:t>
+          <w:t>Remove K Digits - LeetCode</w:t>
         </w:r>
-        <w:proofErr w:type="spellStart"/>
-        <w:r>
-          <w:rPr>
-            <w:rFonts w:ascii="Arial Narrow" w:eastAsia="Times New Roman" w:hAnsi="Arial Narrow" w:cs="Arial"/>
-            <w:color w:val="000000" w:themeColor="text1"/>
-            <w:sz w:val="24"/>
-            <w:szCs w:val="24"/>
-            <w:highlight w:val="yellow"/>
-            <w:u w:val="single"/>
-            <w:lang w:eastAsia="en-IN"/>
-          </w:rPr>
-          <w:t>LeetCode</w:t>
-        </w:r>
-        <w:proofErr w:type="spellEnd"/>
       </w:hyperlink>
     </w:p>
     <w:p>
@@ -2986,21 +2559,8 @@
             <w:u w:val="single"/>
             <w:lang w:eastAsia="en-IN"/>
           </w:rPr>
-          <w:t xml:space="preserve">Find Longest Awesome Substring - </w:t>
+          <w:t>Find Longest Awesome Substring - LeetCode</w:t>
         </w:r>
-        <w:proofErr w:type="spellStart"/>
-        <w:r>
-          <w:rPr>
-            <w:rFonts w:ascii="Arial Narrow" w:eastAsia="Times New Roman" w:hAnsi="Arial Narrow" w:cs="Arial"/>
-            <w:color w:val="000000" w:themeColor="text1"/>
-            <w:sz w:val="24"/>
-            <w:szCs w:val="24"/>
-            <w:u w:val="single"/>
-            <w:lang w:eastAsia="en-IN"/>
-          </w:rPr>
-          <w:t>LeetCode</w:t>
-        </w:r>
-        <w:proofErr w:type="spellEnd"/>
       </w:hyperlink>
     </w:p>
     <w:p>
@@ -3041,22 +2601,8 @@
             <w:u w:val="single"/>
             <w:lang w:eastAsia="en-IN"/>
           </w:rPr>
-          <w:t xml:space="preserve">Minimum Window Substring - </w:t>
+          <w:t>Minimum Window Substring - LeetCode</w:t>
         </w:r>
-        <w:proofErr w:type="spellStart"/>
-        <w:r>
-          <w:rPr>
-            <w:rFonts w:ascii="Arial Narrow" w:eastAsia="Times New Roman" w:hAnsi="Arial Narrow" w:cs="Arial"/>
-            <w:color w:val="000000" w:themeColor="text1"/>
-            <w:sz w:val="24"/>
-            <w:szCs w:val="24"/>
-            <w:highlight w:val="green"/>
-            <w:u w:val="single"/>
-            <w:lang w:eastAsia="en-IN"/>
-          </w:rPr>
-          <w:t>LeetCode</w:t>
-        </w:r>
-        <w:proofErr w:type="spellEnd"/>
       </w:hyperlink>
     </w:p>
     <w:p>
@@ -3144,27 +2690,15 @@
           <w:lang w:eastAsia="en-IN"/>
         </w:rPr>
       </w:pPr>
-      <w:proofErr w:type="spellStart"/>
-      <w:r>
-        <w:rPr>
-          <w:rFonts w:ascii="Arial Narrow" w:eastAsia="Times New Roman" w:hAnsi="Arial Narrow" w:cs="Arial"/>
-          <w:color w:val="000000" w:themeColor="text1"/>
-          <w:sz w:val="24"/>
-          <w:szCs w:val="24"/>
-          <w:lang w:eastAsia="en-IN"/>
-        </w:rPr>
-        <w:t>Leetcode</w:t>
-      </w:r>
-      <w:proofErr w:type="spellEnd"/>
-      <w:r>
-        <w:rPr>
-          <w:rFonts w:ascii="Arial Narrow" w:eastAsia="Times New Roman" w:hAnsi="Arial Narrow" w:cs="Arial"/>
-          <w:color w:val="000000" w:themeColor="text1"/>
-          <w:sz w:val="24"/>
-          <w:szCs w:val="24"/>
-          <w:lang w:eastAsia="en-IN"/>
-        </w:rPr>
-        <w:t xml:space="preserve"> 25 - </w:t>
+      <w:r>
+        <w:rPr>
+          <w:rFonts w:ascii="Arial Narrow" w:eastAsia="Times New Roman" w:hAnsi="Arial Narrow" w:cs="Arial"/>
+          <w:color w:val="000000" w:themeColor="text1"/>
+          <w:sz w:val="24"/>
+          <w:szCs w:val="24"/>
+          <w:lang w:eastAsia="en-IN"/>
+        </w:rPr>
+        <w:t>Leetcode 25 - </w:t>
       </w:r>
       <w:r>
         <w:rPr>
@@ -3194,7 +2728,6 @@
           <w:lang w:eastAsia="en-IN"/>
         </w:rPr>
       </w:pPr>
-      <w:proofErr w:type="spellStart"/>
       <w:r>
         <w:rPr>
           <w:rFonts w:ascii="Arial Narrow" w:eastAsia="Times New Roman" w:hAnsi="Arial Narrow" w:cs="Arial"/>
@@ -3204,19 +2737,7 @@
           <w:highlight w:val="green"/>
           <w:lang w:eastAsia="en-IN"/>
         </w:rPr>
-        <w:t>Leetcode</w:t>
-      </w:r>
-      <w:proofErr w:type="spellEnd"/>
-      <w:r>
-        <w:rPr>
-          <w:rFonts w:ascii="Arial Narrow" w:eastAsia="Times New Roman" w:hAnsi="Arial Narrow" w:cs="Arial"/>
-          <w:color w:val="000000" w:themeColor="text1"/>
-          <w:sz w:val="24"/>
-          <w:szCs w:val="24"/>
-          <w:highlight w:val="green"/>
-          <w:lang w:eastAsia="en-IN"/>
-        </w:rPr>
-        <w:t xml:space="preserve"> 863 - </w:t>
+        <w:t>Leetcode 863 - </w:t>
       </w:r>
       <w:r>
         <w:rPr>
@@ -3267,21 +2788,8 @@
             <w:u w:val="single"/>
             <w:lang w:eastAsia="en-IN"/>
           </w:rPr>
-          <w:t xml:space="preserve">LFU Cache - </w:t>
+          <w:t>LFU Cache - LeetCode</w:t>
         </w:r>
-        <w:proofErr w:type="spellStart"/>
-        <w:r>
-          <w:rPr>
-            <w:rFonts w:ascii="Arial Narrow" w:eastAsia="Times New Roman" w:hAnsi="Arial Narrow" w:cs="Arial"/>
-            <w:color w:val="000000" w:themeColor="text1"/>
-            <w:sz w:val="24"/>
-            <w:szCs w:val="24"/>
-            <w:u w:val="single"/>
-            <w:lang w:eastAsia="en-IN"/>
-          </w:rPr>
-          <w:t>LeetCode</w:t>
-        </w:r>
-        <w:proofErr w:type="spellEnd"/>
       </w:hyperlink>
     </w:p>
     <w:p>
@@ -3522,27 +3030,15 @@
           <w:lang w:eastAsia="en-IN"/>
         </w:rPr>
       </w:pPr>
-      <w:proofErr w:type="spellStart"/>
-      <w:r>
-        <w:rPr>
-          <w:rFonts w:ascii="Arial Narrow" w:eastAsia="Times New Roman" w:hAnsi="Arial Narrow" w:cs="Arial"/>
-          <w:color w:val="000000" w:themeColor="text1"/>
-          <w:sz w:val="24"/>
-          <w:szCs w:val="24"/>
-          <w:lang w:eastAsia="en-IN"/>
-        </w:rPr>
-        <w:t>Leetcode</w:t>
-      </w:r>
-      <w:proofErr w:type="spellEnd"/>
-      <w:r>
-        <w:rPr>
-          <w:rFonts w:ascii="Arial Narrow" w:eastAsia="Times New Roman" w:hAnsi="Arial Narrow" w:cs="Arial"/>
-          <w:color w:val="000000" w:themeColor="text1"/>
-          <w:sz w:val="24"/>
-          <w:szCs w:val="24"/>
-          <w:lang w:eastAsia="en-IN"/>
-        </w:rPr>
-        <w:t xml:space="preserve"> :1326 - </w:t>
+      <w:r>
+        <w:rPr>
+          <w:rFonts w:ascii="Arial Narrow" w:eastAsia="Times New Roman" w:hAnsi="Arial Narrow" w:cs="Arial"/>
+          <w:color w:val="000000" w:themeColor="text1"/>
+          <w:sz w:val="24"/>
+          <w:szCs w:val="24"/>
+          <w:lang w:eastAsia="en-IN"/>
+        </w:rPr>
+        <w:t>Leetcode :1326 - </w:t>
       </w:r>
       <w:r>
         <w:rPr>
@@ -3609,21 +3105,8 @@
           <w:highlight w:val="green"/>
           <w:lang w:eastAsia="en-IN"/>
         </w:rPr>
-        <w:t xml:space="preserve">Consecutive Zeros in Linked List: </w:t>
-      </w:r>
-      <w:proofErr w:type="gramStart"/>
-      <w:r>
-        <w:rPr>
-          <w:rFonts w:ascii="Arial Narrow" w:eastAsia="Times New Roman" w:hAnsi="Arial Narrow" w:cs="Arial"/>
-          <w:color w:val="000000" w:themeColor="text1"/>
-          <w:sz w:val="24"/>
-          <w:szCs w:val="24"/>
-          <w:highlight w:val="green"/>
-          <w:lang w:eastAsia="en-IN"/>
-        </w:rPr>
-        <w:t>link..</w:t>
-      </w:r>
-      <w:proofErr w:type="gramEnd"/>
+        <w:t>Consecutive Zeros in Linked List: link..</w:t>
+      </w:r>
     </w:p>
     <w:p>
       <w:pPr>
@@ -3855,23 +3338,8 @@
             <w:shd w:val="clear" w:color="auto" w:fill="FF00FF"/>
             <w:lang w:eastAsia="en-IN"/>
           </w:rPr>
-          <w:t xml:space="preserve">Minimum Number of Days to Make m Bouquets - </w:t>
+          <w:t>Minimum Number of Days to Make m Bouquets - LeetCode</w:t>
         </w:r>
-        <w:proofErr w:type="spellStart"/>
-        <w:r>
-          <w:rPr>
-            <w:rFonts w:ascii="Arial Narrow" w:eastAsia="Times New Roman" w:hAnsi="Arial Narrow" w:cs="Arial"/>
-            <w:color w:val="000000" w:themeColor="text1"/>
-            <w:sz w:val="24"/>
-            <w:szCs w:val="24"/>
-            <w:highlight w:val="green"/>
-            <w:u w:val="single"/>
-            <w:shd w:val="clear" w:color="auto" w:fill="FF00FF"/>
-            <w:lang w:eastAsia="en-IN"/>
-          </w:rPr>
-          <w:t>LeetCode</w:t>
-        </w:r>
-        <w:proofErr w:type="spellEnd"/>
       </w:hyperlink>
     </w:p>
     <w:p>
@@ -3976,21 +3444,8 @@
           <w:shd w:val="clear" w:color="auto" w:fill="00FF00"/>
           <w:lang w:eastAsia="en-IN"/>
         </w:rPr>
-        <w:t xml:space="preserve">Minimum window substring </w:t>
-      </w:r>
-      <w:proofErr w:type="spellStart"/>
-      <w:r>
-        <w:rPr>
-          <w:rFonts w:ascii="Arial Narrow" w:eastAsia="Times New Roman" w:hAnsi="Arial Narrow" w:cs="Arial"/>
-          <w:color w:val="000000" w:themeColor="text1"/>
-          <w:sz w:val="24"/>
-          <w:szCs w:val="24"/>
-          <w:shd w:val="clear" w:color="auto" w:fill="00FF00"/>
-          <w:lang w:eastAsia="en-IN"/>
-        </w:rPr>
-        <w:t>leetcode</w:t>
-      </w:r>
-      <w:proofErr w:type="spellEnd"/>
+        <w:t>Minimum window substring leetcode</w:t>
+      </w:r>
     </w:p>
     <w:p>
       <w:pPr>
@@ -4077,22 +3532,8 @@
             <w:u w:val="single"/>
             <w:lang w:eastAsia="en-IN"/>
           </w:rPr>
-          <w:t xml:space="preserve">Reducing Dishes - </w:t>
+          <w:t>Reducing Dishes - LeetCode</w:t>
         </w:r>
-        <w:proofErr w:type="spellStart"/>
-        <w:r>
-          <w:rPr>
-            <w:rFonts w:ascii="Arial Narrow" w:eastAsia="Times New Roman" w:hAnsi="Arial Narrow" w:cs="Arial"/>
-            <w:color w:val="000000" w:themeColor="text1"/>
-            <w:sz w:val="24"/>
-            <w:szCs w:val="24"/>
-            <w:highlight w:val="green"/>
-            <w:u w:val="single"/>
-            <w:lang w:eastAsia="en-IN"/>
-          </w:rPr>
-          <w:t>LeetCode</w:t>
-        </w:r>
-        <w:proofErr w:type="spellEnd"/>
       </w:hyperlink>
     </w:p>
     <w:p>
@@ -4201,9 +3642,25 @@
           <w:shd w:val="clear" w:color="auto" w:fill="00FF00"/>
           <w:lang w:eastAsia="en-IN"/>
         </w:rPr>
-        <w:t>Grumpy Bookstore Owner(</w:t>
-      </w:r>
-      <w:proofErr w:type="spellStart"/>
+        <w:t>Grumpy Bookstore Owner(leetcode)</w:t>
+      </w:r>
+    </w:p>
+    <w:p>
+      <w:pPr>
+        <w:pStyle w:val="ListParagraph"/>
+        <w:numPr>
+          <w:ilvl w:val="0"/>
+          <w:numId w:val="8"/>
+        </w:numPr>
+        <w:spacing w:after="0" w:line="240" w:lineRule="auto"/>
+        <w:rPr>
+          <w:rFonts w:ascii="Arial Narrow" w:eastAsia="Times New Roman" w:hAnsi="Arial Narrow" w:cs="Arial"/>
+          <w:color w:val="000000" w:themeColor="text1"/>
+          <w:sz w:val="24"/>
+          <w:szCs w:val="24"/>
+          <w:lang w:eastAsia="en-IN"/>
+        </w:rPr>
+      </w:pPr>
       <w:r>
         <w:rPr>
           <w:rFonts w:ascii="Arial Narrow" w:eastAsia="Times New Roman" w:hAnsi="Arial Narrow" w:cs="Arial"/>
@@ -4213,71 +3670,7 @@
           <w:shd w:val="clear" w:color="auto" w:fill="00FF00"/>
           <w:lang w:eastAsia="en-IN"/>
         </w:rPr>
-        <w:t>leetcode</w:t>
-      </w:r>
-      <w:proofErr w:type="spellEnd"/>
-      <w:r>
-        <w:rPr>
-          <w:rFonts w:ascii="Arial Narrow" w:eastAsia="Times New Roman" w:hAnsi="Arial Narrow" w:cs="Arial"/>
-          <w:color w:val="000000" w:themeColor="text1"/>
-          <w:sz w:val="24"/>
-          <w:szCs w:val="24"/>
-          <w:shd w:val="clear" w:color="auto" w:fill="00FF00"/>
-          <w:lang w:eastAsia="en-IN"/>
-        </w:rPr>
-        <w:t>)</w:t>
-      </w:r>
-    </w:p>
-    <w:p>
-      <w:pPr>
-        <w:pStyle w:val="ListParagraph"/>
-        <w:numPr>
-          <w:ilvl w:val="0"/>
-          <w:numId w:val="8"/>
-        </w:numPr>
-        <w:spacing w:after="0" w:line="240" w:lineRule="auto"/>
-        <w:rPr>
-          <w:rFonts w:ascii="Arial Narrow" w:eastAsia="Times New Roman" w:hAnsi="Arial Narrow" w:cs="Arial"/>
-          <w:color w:val="000000" w:themeColor="text1"/>
-          <w:sz w:val="24"/>
-          <w:szCs w:val="24"/>
-          <w:lang w:eastAsia="en-IN"/>
-        </w:rPr>
-      </w:pPr>
-      <w:r>
-        <w:rPr>
-          <w:rFonts w:ascii="Arial Narrow" w:eastAsia="Times New Roman" w:hAnsi="Arial Narrow" w:cs="Arial"/>
-          <w:color w:val="000000" w:themeColor="text1"/>
-          <w:sz w:val="24"/>
-          <w:szCs w:val="24"/>
-          <w:shd w:val="clear" w:color="auto" w:fill="00FF00"/>
-          <w:lang w:eastAsia="en-IN"/>
-        </w:rPr>
-        <w:t>grid game (</w:t>
-      </w:r>
-      <w:proofErr w:type="spellStart"/>
-      <w:r>
-        <w:rPr>
-          <w:rFonts w:ascii="Arial Narrow" w:eastAsia="Times New Roman" w:hAnsi="Arial Narrow" w:cs="Arial"/>
-          <w:color w:val="000000" w:themeColor="text1"/>
-          <w:sz w:val="24"/>
-          <w:szCs w:val="24"/>
-          <w:shd w:val="clear" w:color="auto" w:fill="00FF00"/>
-          <w:lang w:eastAsia="en-IN"/>
-        </w:rPr>
-        <w:t>leetcode</w:t>
-      </w:r>
-      <w:proofErr w:type="spellEnd"/>
-      <w:r>
-        <w:rPr>
-          <w:rFonts w:ascii="Arial Narrow" w:eastAsia="Times New Roman" w:hAnsi="Arial Narrow" w:cs="Arial"/>
-          <w:color w:val="000000" w:themeColor="text1"/>
-          <w:sz w:val="24"/>
-          <w:szCs w:val="24"/>
-          <w:shd w:val="clear" w:color="auto" w:fill="00FF00"/>
-          <w:lang w:eastAsia="en-IN"/>
-        </w:rPr>
-        <w:t>)</w:t>
+        <w:t>grid game (leetcode)</w:t>
       </w:r>
     </w:p>
     <w:p>
@@ -4362,7 +3755,6 @@
           <w:lang w:eastAsia="en-IN"/>
         </w:rPr>
       </w:pPr>
-      <w:proofErr w:type="spellStart"/>
       <w:r>
         <w:rPr>
           <w:rFonts w:ascii="Arial Narrow" w:eastAsia="Times New Roman" w:hAnsi="Arial Narrow" w:cs="Arial"/>
@@ -4372,9 +3764,36 @@
           <w:shd w:val="clear" w:color="auto" w:fill="FFFF00"/>
           <w:lang w:eastAsia="en-IN"/>
         </w:rPr>
-        <w:t>leetcode</w:t>
-      </w:r>
-      <w:proofErr w:type="spellEnd"/>
+        <w:t>leetcode 76 - </w:t>
+      </w:r>
+      <w:r>
+        <w:rPr>
+          <w:rFonts w:ascii="Arial Narrow" w:eastAsia="Times New Roman" w:hAnsi="Arial Narrow" w:cs="Arial"/>
+          <w:color w:val="000000" w:themeColor="text1"/>
+          <w:sz w:val="24"/>
+          <w:szCs w:val="24"/>
+          <w:shd w:val="clear" w:color="auto" w:fill="282828"/>
+          <w:lang w:eastAsia="en-IN"/>
+        </w:rPr>
+        <w:t>Minimum Window Substring</w:t>
+      </w:r>
+    </w:p>
+    <w:p>
+      <w:pPr>
+        <w:pStyle w:val="ListParagraph"/>
+        <w:numPr>
+          <w:ilvl w:val="0"/>
+          <w:numId w:val="8"/>
+        </w:numPr>
+        <w:spacing w:after="0" w:line="240" w:lineRule="auto"/>
+        <w:rPr>
+          <w:rFonts w:ascii="Arial Narrow" w:eastAsia="Times New Roman" w:hAnsi="Arial Narrow" w:cs="Arial"/>
+          <w:color w:val="000000" w:themeColor="text1"/>
+          <w:sz w:val="24"/>
+          <w:szCs w:val="24"/>
+          <w:lang w:eastAsia="en-IN"/>
+        </w:rPr>
+      </w:pPr>
       <w:r>
         <w:rPr>
           <w:rFonts w:ascii="Arial Narrow" w:eastAsia="Times New Roman" w:hAnsi="Arial Narrow" w:cs="Arial"/>
@@ -4384,7 +3803,7 @@
           <w:shd w:val="clear" w:color="auto" w:fill="FFFF00"/>
           <w:lang w:eastAsia="en-IN"/>
         </w:rPr>
-        <w:t xml:space="preserve"> 76 - </w:t>
+        <w:t>leetcode 210 - </w:t>
       </w:r>
       <w:r>
         <w:rPr>
@@ -4395,58 +3814,6 @@
           <w:shd w:val="clear" w:color="auto" w:fill="282828"/>
           <w:lang w:eastAsia="en-IN"/>
         </w:rPr>
-        <w:t>Minimum Window Substring</w:t>
-      </w:r>
-    </w:p>
-    <w:p>
-      <w:pPr>
-        <w:pStyle w:val="ListParagraph"/>
-        <w:numPr>
-          <w:ilvl w:val="0"/>
-          <w:numId w:val="8"/>
-        </w:numPr>
-        <w:spacing w:after="0" w:line="240" w:lineRule="auto"/>
-        <w:rPr>
-          <w:rFonts w:ascii="Arial Narrow" w:eastAsia="Times New Roman" w:hAnsi="Arial Narrow" w:cs="Arial"/>
-          <w:color w:val="000000" w:themeColor="text1"/>
-          <w:sz w:val="24"/>
-          <w:szCs w:val="24"/>
-          <w:lang w:eastAsia="en-IN"/>
-        </w:rPr>
-      </w:pPr>
-      <w:proofErr w:type="spellStart"/>
-      <w:r>
-        <w:rPr>
-          <w:rFonts w:ascii="Arial Narrow" w:eastAsia="Times New Roman" w:hAnsi="Arial Narrow" w:cs="Arial"/>
-          <w:color w:val="000000" w:themeColor="text1"/>
-          <w:sz w:val="24"/>
-          <w:szCs w:val="24"/>
-          <w:shd w:val="clear" w:color="auto" w:fill="FFFF00"/>
-          <w:lang w:eastAsia="en-IN"/>
-        </w:rPr>
-        <w:t>leetcode</w:t>
-      </w:r>
-      <w:proofErr w:type="spellEnd"/>
-      <w:r>
-        <w:rPr>
-          <w:rFonts w:ascii="Arial Narrow" w:eastAsia="Times New Roman" w:hAnsi="Arial Narrow" w:cs="Arial"/>
-          <w:color w:val="000000" w:themeColor="text1"/>
-          <w:sz w:val="24"/>
-          <w:szCs w:val="24"/>
-          <w:shd w:val="clear" w:color="auto" w:fill="FFFF00"/>
-          <w:lang w:eastAsia="en-IN"/>
-        </w:rPr>
-        <w:t xml:space="preserve"> 210 - </w:t>
-      </w:r>
-      <w:r>
-        <w:rPr>
-          <w:rFonts w:ascii="Arial Narrow" w:eastAsia="Times New Roman" w:hAnsi="Arial Narrow" w:cs="Arial"/>
-          <w:color w:val="000000" w:themeColor="text1"/>
-          <w:sz w:val="24"/>
-          <w:szCs w:val="24"/>
-          <w:shd w:val="clear" w:color="auto" w:fill="282828"/>
-          <w:lang w:eastAsia="en-IN"/>
-        </w:rPr>
         <w:t>Course Schedule II</w:t>
       </w:r>
     </w:p>
@@ -4466,7 +3833,6 @@
           <w:lang w:eastAsia="en-IN"/>
         </w:rPr>
       </w:pPr>
-      <w:proofErr w:type="spellStart"/>
       <w:r>
         <w:rPr>
           <w:rFonts w:ascii="Arial Narrow" w:eastAsia="Times New Roman" w:hAnsi="Arial Narrow" w:cs="Arial"/>
@@ -4476,33 +3842,8 @@
           <w:shd w:val="clear" w:color="auto" w:fill="FFFFFF"/>
           <w:lang w:eastAsia="en-IN"/>
         </w:rPr>
-        <w:t>Leetcode</w:t>
-      </w:r>
-      <w:proofErr w:type="spellEnd"/>
-      <w:r>
-        <w:rPr>
-          <w:rFonts w:ascii="Arial Narrow" w:eastAsia="Times New Roman" w:hAnsi="Arial Narrow" w:cs="Arial"/>
-          <w:color w:val="000000" w:themeColor="text1"/>
-          <w:sz w:val="24"/>
-          <w:szCs w:val="24"/>
-          <w:shd w:val="clear" w:color="auto" w:fill="FFFFFF"/>
-          <w:lang w:eastAsia="en-IN"/>
-        </w:rPr>
-        <w:t xml:space="preserve"> 1591 - Strange printer </w:t>
-      </w:r>
-      <w:proofErr w:type="spellStart"/>
-      <w:r>
-        <w:rPr>
-          <w:rFonts w:ascii="Arial Narrow" w:eastAsia="Times New Roman" w:hAnsi="Arial Narrow" w:cs="Arial"/>
-          <w:color w:val="000000" w:themeColor="text1"/>
-          <w:sz w:val="24"/>
-          <w:szCs w:val="24"/>
-          <w:shd w:val="clear" w:color="auto" w:fill="FFFFFF"/>
-          <w:lang w:eastAsia="en-IN"/>
-        </w:rPr>
-        <w:t>ll</w:t>
-      </w:r>
-      <w:proofErr w:type="spellEnd"/>
+        <w:t>Leetcode 1591 - Strange printer ll</w:t>
+      </w:r>
     </w:p>
     <w:p>
       <w:pPr>
@@ -4545,23 +3886,8 @@
             <w:shd w:val="clear" w:color="auto" w:fill="FFFFFF"/>
             <w:lang w:eastAsia="en-IN"/>
           </w:rPr>
-          <w:t xml:space="preserve">Critical Connections in a Network - </w:t>
+          <w:t>Critical Connections in a Network - LeetCode</w:t>
         </w:r>
-        <w:proofErr w:type="spellStart"/>
-        <w:r>
-          <w:rPr>
-            <w:rFonts w:ascii="Arial Narrow" w:eastAsia="Times New Roman" w:hAnsi="Arial Narrow" w:cs="Arial"/>
-            <w:color w:val="000000" w:themeColor="text1"/>
-            <w:sz w:val="24"/>
-            <w:szCs w:val="24"/>
-            <w:highlight w:val="green"/>
-            <w:u w:val="single"/>
-            <w:shd w:val="clear" w:color="auto" w:fill="FFFFFF"/>
-            <w:lang w:eastAsia="en-IN"/>
-          </w:rPr>
-          <w:t>LeetCode</w:t>
-        </w:r>
-        <w:proofErr w:type="spellEnd"/>
       </w:hyperlink>
     </w:p>
     <w:p>
@@ -4622,51 +3948,8 @@
             <w:shd w:val="clear" w:color="auto" w:fill="FFFFFF"/>
             <w:lang w:eastAsia="en-IN"/>
           </w:rPr>
-          <w:t xml:space="preserve">Possible Words </w:t>
+          <w:t>Possible Words From Phone Digits | Practice | GeeksforGeeks</w:t>
         </w:r>
-        <w:proofErr w:type="gramStart"/>
-        <w:r>
-          <w:rPr>
-            <w:rFonts w:ascii="Arial Narrow" w:eastAsia="Times New Roman" w:hAnsi="Arial Narrow" w:cs="Arial"/>
-            <w:color w:val="000000" w:themeColor="text1"/>
-            <w:sz w:val="24"/>
-            <w:szCs w:val="24"/>
-            <w:highlight w:val="green"/>
-            <w:u w:val="single"/>
-            <w:shd w:val="clear" w:color="auto" w:fill="FFFFFF"/>
-            <w:lang w:eastAsia="en-IN"/>
-          </w:rPr>
-          <w:t>From</w:t>
-        </w:r>
-        <w:proofErr w:type="gramEnd"/>
-        <w:r>
-          <w:rPr>
-            <w:rFonts w:ascii="Arial Narrow" w:eastAsia="Times New Roman" w:hAnsi="Arial Narrow" w:cs="Arial"/>
-            <w:color w:val="000000" w:themeColor="text1"/>
-            <w:sz w:val="24"/>
-            <w:szCs w:val="24"/>
-            <w:highlight w:val="green"/>
-            <w:u w:val="single"/>
-            <w:shd w:val="clear" w:color="auto" w:fill="FFFFFF"/>
-            <w:lang w:eastAsia="en-IN"/>
-          </w:rPr>
-          <w:t xml:space="preserve"> Phone Digits | Practice | </w:t>
-        </w:r>
-        <w:proofErr w:type="spellStart"/>
-        <w:r>
-          <w:rPr>
-            <w:rFonts w:ascii="Arial Narrow" w:eastAsia="Times New Roman" w:hAnsi="Arial Narrow" w:cs="Arial"/>
-            <w:color w:val="000000" w:themeColor="text1"/>
-            <w:sz w:val="24"/>
-            <w:szCs w:val="24"/>
-            <w:highlight w:val="green"/>
-            <w:u w:val="single"/>
-            <w:shd w:val="clear" w:color="auto" w:fill="FFFFFF"/>
-            <w:lang w:eastAsia="en-IN"/>
-          </w:rPr>
-          <w:t>GeeksforGeeks</w:t>
-        </w:r>
-        <w:proofErr w:type="spellEnd"/>
       </w:hyperlink>
     </w:p>
     <w:p>
@@ -4696,22 +3979,8 @@
             <w:shd w:val="clear" w:color="auto" w:fill="FFFFFF"/>
             <w:lang w:eastAsia="en-IN"/>
           </w:rPr>
-          <w:t xml:space="preserve">Minimum Score After Removals on a Tree - </w:t>
+          <w:t>Minimum Score After Removals on a Tree - LeetCode</w:t>
         </w:r>
-        <w:proofErr w:type="spellStart"/>
-        <w:r>
-          <w:rPr>
-            <w:rFonts w:ascii="Arial Narrow" w:eastAsia="Times New Roman" w:hAnsi="Arial Narrow" w:cs="Arial"/>
-            <w:color w:val="000000" w:themeColor="text1"/>
-            <w:sz w:val="24"/>
-            <w:szCs w:val="24"/>
-            <w:u w:val="single"/>
-            <w:shd w:val="clear" w:color="auto" w:fill="FFFFFF"/>
-            <w:lang w:eastAsia="en-IN"/>
-          </w:rPr>
-          <w:t>LeetCode</w:t>
-        </w:r>
-        <w:proofErr w:type="spellEnd"/>
       </w:hyperlink>
     </w:p>
     <w:p>
@@ -4743,23 +4012,8 @@
             <w:shd w:val="clear" w:color="auto" w:fill="FFFFFF"/>
             <w:lang w:eastAsia="en-IN"/>
           </w:rPr>
-          <w:t xml:space="preserve">Optimal Partition of String - </w:t>
+          <w:t>Optimal Partition of String - LeetCode</w:t>
         </w:r>
-        <w:proofErr w:type="spellStart"/>
-        <w:r>
-          <w:rPr>
-            <w:rFonts w:ascii="Arial Narrow" w:eastAsia="Times New Roman" w:hAnsi="Arial Narrow" w:cs="Arial"/>
-            <w:color w:val="000000" w:themeColor="text1"/>
-            <w:sz w:val="24"/>
-            <w:szCs w:val="24"/>
-            <w:highlight w:val="green"/>
-            <w:u w:val="single"/>
-            <w:shd w:val="clear" w:color="auto" w:fill="FFFFFF"/>
-            <w:lang w:eastAsia="en-IN"/>
-          </w:rPr>
-          <w:t>LeetCode</w:t>
-        </w:r>
-        <w:proofErr w:type="spellEnd"/>
       </w:hyperlink>
     </w:p>
     <w:p>
@@ -5175,7 +4429,6 @@
           <w:lang w:eastAsia="en-IN"/>
         </w:rPr>
       </w:pPr>
-      <w:proofErr w:type="spellStart"/>
       <w:r>
         <w:rPr>
           <w:rFonts w:ascii="Arial Narrow" w:eastAsia="Times New Roman" w:hAnsi="Arial Narrow" w:cs="Arial"/>
@@ -5185,18 +4438,7 @@
           <w:lang w:eastAsia="en-IN"/>
         </w:rPr>
         <w:lastRenderedPageBreak/>
-        <w:t>Expalin</w:t>
-      </w:r>
-      <w:proofErr w:type="spellEnd"/>
-      <w:r>
-        <w:rPr>
-          <w:rFonts w:ascii="Arial Narrow" w:eastAsia="Times New Roman" w:hAnsi="Arial Narrow" w:cs="Arial"/>
-          <w:color w:val="000000" w:themeColor="text1"/>
-          <w:sz w:val="24"/>
-          <w:szCs w:val="24"/>
-          <w:lang w:eastAsia="en-IN"/>
-        </w:rPr>
-        <w:t xml:space="preserve"> all the project with execution and some data entry into the database</w:t>
+        <w:t>Expalin all the project with execution and some data entry into the database</w:t>
       </w:r>
     </w:p>
     <w:p>

</xml_diff>